<commit_message>
funcion limpiar y empezar nueva partida implementado
</commit_message>
<xml_diff>
--- a/juego/evidencias.docx
+++ b/juego/evidencias.docx
@@ -282,6 +282,53 @@
           </wp:inline>
         </w:drawing>
       </w:r>
+    </w:p>
+    <w:p>
+      <w:pPr>
+        <w:rPr>
+          <w:b/>
+          <w:bCs/>
+          <w:sz w:val="40"/>
+          <w:szCs w:val="40"/>
+        </w:rPr>
+      </w:pPr>
+      <w:r>
+        <w:rPr>
+          <w:b/>
+          <w:bCs/>
+          <w:sz w:val="40"/>
+          <w:szCs w:val="40"/>
+        </w:rPr>
+        <w:t xml:space="preserve">Función </w:t>
+      </w:r>
+      <w:r>
+        <w:rPr>
+          <w:b/>
+          <w:bCs/>
+          <w:sz w:val="40"/>
+          <w:szCs w:val="40"/>
+        </w:rPr>
+        <w:t xml:space="preserve">límite del ganador y el perdedor implementada </w:t>
+      </w:r>
+      <w:r>
+        <w:rPr>
+          <w:b/>
+          <w:bCs/>
+          <w:sz w:val="40"/>
+          <w:szCs w:val="40"/>
+        </w:rPr>
+        <w:t>al conseguir 5 victorias</w:t>
+      </w:r>
+    </w:p>
+    <w:p>
+      <w:pPr>
+        <w:rPr>
+          <w:b/>
+          <w:bCs/>
+          <w:sz w:val="48"/>
+          <w:szCs w:val="48"/>
+        </w:rPr>
+      </w:pPr>
       <w:r>
         <w:rPr>
           <w:b/>
@@ -290,6 +337,7 @@
           <w:sz w:val="48"/>
           <w:szCs w:val="48"/>
         </w:rPr>
+        <w:lastRenderedPageBreak/>
         <w:drawing>
           <wp:inline distT="0" distB="0" distL="0" distR="0" wp14:anchorId="33222C7A" wp14:editId="37DF8C1E">
             <wp:extent cx="5400040" cy="3477260"/>
@@ -340,7 +388,6 @@
           <w:sz w:val="48"/>
           <w:szCs w:val="48"/>
         </w:rPr>
-        <w:lastRenderedPageBreak/>
         <w:drawing>
           <wp:inline distT="0" distB="0" distL="0" distR="0" wp14:anchorId="51B727AE" wp14:editId="5ED1BA91">
             <wp:extent cx="5400040" cy="3441700"/>
@@ -372,6 +419,155 @@
                     <a:xfrm>
                       <a:off x="0" y="0"/>
                       <a:ext cx="5400040" cy="3441700"/>
+                    </a:xfrm>
+                    <a:prstGeom prst="rect">
+                      <a:avLst/>
+                    </a:prstGeom>
+                  </pic:spPr>
+                </pic:pic>
+              </a:graphicData>
+            </a:graphic>
+          </wp:inline>
+        </w:drawing>
+      </w:r>
+    </w:p>
+    <w:p>
+      <w:pPr>
+        <w:rPr>
+          <w:b/>
+          <w:bCs/>
+          <w:sz w:val="48"/>
+          <w:szCs w:val="48"/>
+        </w:rPr>
+      </w:pPr>
+      <w:r>
+        <w:rPr>
+          <w:b/>
+          <w:bCs/>
+          <w:sz w:val="48"/>
+          <w:szCs w:val="48"/>
+        </w:rPr>
+        <w:t>Botón</w:t>
+      </w:r>
+      <w:r>
+        <w:rPr>
+          <w:b/>
+          <w:bCs/>
+          <w:sz w:val="48"/>
+          <w:szCs w:val="48"/>
+        </w:rPr>
+        <w:t xml:space="preserve"> limpiar y empezar una nueva partida implementado</w:t>
+      </w:r>
+    </w:p>
+    <w:p>
+      <w:pPr>
+        <w:rPr>
+          <w:b/>
+          <w:bCs/>
+          <w:sz w:val="48"/>
+          <w:szCs w:val="48"/>
+        </w:rPr>
+      </w:pPr>
+      <w:r>
+        <w:rPr>
+          <w:b/>
+          <w:bCs/>
+          <w:noProof/>
+          <w:sz w:val="48"/>
+          <w:szCs w:val="48"/>
+        </w:rPr>
+        <w:lastRenderedPageBreak/>
+        <w:drawing>
+          <wp:inline distT="0" distB="0" distL="0" distR="0" wp14:anchorId="0BDAAA85" wp14:editId="16FA5302">
+            <wp:extent cx="5400040" cy="4523105"/>
+            <wp:effectExtent l="0" t="0" r="0" b="0"/>
+            <wp:docPr id="8" name="Imagen 8"/>
+            <wp:cNvGraphicFramePr>
+              <a:graphicFrameLocks xmlns:a="http://schemas.openxmlformats.org/drawingml/2006/main" noChangeAspect="1"/>
+            </wp:cNvGraphicFramePr>
+            <a:graphic xmlns:a="http://schemas.openxmlformats.org/drawingml/2006/main">
+              <a:graphicData uri="http://schemas.openxmlformats.org/drawingml/2006/picture">
+                <pic:pic xmlns:pic="http://schemas.openxmlformats.org/drawingml/2006/picture">
+                  <pic:nvPicPr>
+                    <pic:cNvPr id="8" name="Imagen 8"/>
+                    <pic:cNvPicPr/>
+                  </pic:nvPicPr>
+                  <pic:blipFill>
+                    <a:blip r:embed="rId12">
+                      <a:extLst>
+                        <a:ext uri="{28A0092B-C50C-407E-A947-70E740481C1C}">
+                          <a14:useLocalDpi xmlns:a14="http://schemas.microsoft.com/office/drawing/2010/main" val="0"/>
+                        </a:ext>
+                      </a:extLst>
+                    </a:blip>
+                    <a:stretch>
+                      <a:fillRect/>
+                    </a:stretch>
+                  </pic:blipFill>
+                  <pic:spPr>
+                    <a:xfrm>
+                      <a:off x="0" y="0"/>
+                      <a:ext cx="5400040" cy="4523105"/>
+                    </a:xfrm>
+                    <a:prstGeom prst="rect">
+                      <a:avLst/>
+                    </a:prstGeom>
+                  </pic:spPr>
+                </pic:pic>
+              </a:graphicData>
+            </a:graphic>
+          </wp:inline>
+        </w:drawing>
+      </w:r>
+    </w:p>
+    <w:p>
+      <w:pPr>
+        <w:rPr>
+          <w:b/>
+          <w:bCs/>
+          <w:sz w:val="48"/>
+          <w:szCs w:val="48"/>
+        </w:rPr>
+      </w:pPr>
+      <w:r>
+        <w:rPr>
+          <w:b/>
+          <w:bCs/>
+          <w:noProof/>
+          <w:sz w:val="48"/>
+          <w:szCs w:val="48"/>
+        </w:rPr>
+        <w:drawing>
+          <wp:inline distT="0" distB="0" distL="0" distR="0" wp14:anchorId="2944C0FB" wp14:editId="6E822592">
+            <wp:extent cx="5400040" cy="3330575"/>
+            <wp:effectExtent l="0" t="0" r="0" b="3175"/>
+            <wp:docPr id="9" name="Imagen 9"/>
+            <wp:cNvGraphicFramePr>
+              <a:graphicFrameLocks xmlns:a="http://schemas.openxmlformats.org/drawingml/2006/main" noChangeAspect="1"/>
+            </wp:cNvGraphicFramePr>
+            <a:graphic xmlns:a="http://schemas.openxmlformats.org/drawingml/2006/main">
+              <a:graphicData uri="http://schemas.openxmlformats.org/drawingml/2006/picture">
+                <pic:pic xmlns:pic="http://schemas.openxmlformats.org/drawingml/2006/picture">
+                  <pic:nvPicPr>
+                    <pic:cNvPr id="9" name="Imagen 9"/>
+                    <pic:cNvPicPr/>
+                  </pic:nvPicPr>
+                  <pic:blipFill>
+                    <a:blip r:embed="rId13">
+                      <a:extLst>
+                        <a:ext uri="{28A0092B-C50C-407E-A947-70E740481C1C}">
+                          <a14:useLocalDpi xmlns:a14="http://schemas.microsoft.com/office/drawing/2010/main" val="0"/>
+                        </a:ext>
+                      </a:extLst>
+                    </a:blip>
+                    <a:stretch>
+                      <a:fillRect/>
+                    </a:stretch>
+                  </pic:blipFill>
+                  <pic:spPr>
+                    <a:xfrm>
+                      <a:off x="0" y="0"/>
+                      <a:ext cx="5400040" cy="3330575"/>
                     </a:xfrm>
                     <a:prstGeom prst="rect">
                       <a:avLst/>

</xml_diff>